<commit_message>
buf fix and documentation
</commit_message>
<xml_diff>
--- a/TEST/2/2.docx
+++ b/TEST/2/2.docx
@@ -6620,8 +6620,6 @@
                 <w:b/>
               </w:rPr>
             </w:pPr>
-            <w:bookmarkStart w:id="0" w:name="_GoBack"/>
-            <w:bookmarkEnd w:id="0"/>
             <w:r>
               <w:rPr>
                 <w:b/>
@@ -6706,7 +6704,7 @@
               </w:rPr>
               <w:t xml:space="preserve"> </w:t>
             </w:r>
-            <w:bookmarkStart w:id="1" w:name="OLE_LINK60"/>
+            <w:bookmarkStart w:id="0" w:name="OLE_LINK60"/>
             <w:proofErr w:type="gramStart"/>
             <w:r>
               <w:rPr>
@@ -6716,7 +6714,7 @@
               </w:rPr>
               <w:t xml:space="preserve">47:26:0000000:280:ЗУ2</w:t>
             </w:r>
-            <w:bookmarkEnd w:id="1"/>
+            <w:bookmarkEnd w:id="0"/>
           </w:p>
         </w:tc>
       </w:tr>
@@ -8572,8 +8570,8 @@
               </w:rPr>
               <w:t xml:space="preserve"> </w:t>
             </w:r>
-            <w:bookmarkStart w:id="11" w:name="OLE_LINK61"/>
-            <w:bookmarkStart w:id="12" w:name="OLE_LINK62"/>
+            <w:bookmarkStart w:id="10" w:name="OLE_LINK61"/>
+            <w:bookmarkStart w:id="11" w:name="OLE_LINK62"/>
             <w:proofErr w:type="gramStart"/>
             <w:r>
               <w:rPr>
@@ -8583,8 +8581,8 @@
               </w:rPr>
               <w:t xml:space="preserve">47:26:0000000:280:ЗУ2</w:t>
             </w:r>
+            <w:bookmarkEnd w:id="10"/>
             <w:bookmarkEnd w:id="11"/>
-            <w:bookmarkEnd w:id="12"/>
           </w:p>
         </w:tc>
       </w:tr>
@@ -10683,7 +10681,7 @@
               </w:rPr>
               <w:t xml:space="preserve"> </w:t>
             </w:r>
-            <w:bookmarkStart w:id="21" w:name="OLE_LINK73"/>
+            <w:bookmarkStart w:id="20" w:name="OLE_LINK73"/>
             <w:proofErr w:type="gramStart"/>
             <w:r>
               <w:rPr>
@@ -10693,7 +10691,7 @@
               </w:rPr>
               <w:t xml:space="preserve">47:26:0000000:280:ЗУ2</w:t>
             </w:r>
-            <w:bookmarkEnd w:id="21"/>
+            <w:bookmarkEnd w:id="20"/>
           </w:p>
         </w:tc>
       </w:tr>
@@ -10949,8 +10947,8 @@
                 <w:lang w:val="en-US"/>
               </w:rPr>
             </w:pPr>
-            <w:bookmarkStart w:id="22" w:name="OLE_LINK18"/>
-            <w:bookmarkStart w:id="23" w:name="OLE_LINK19"/>
+            <w:bookmarkStart w:id="21" w:name="OLE_LINK18"/>
+            <w:bookmarkStart w:id="22" w:name="OLE_LINK19"/>
             <w:r>
               <w:rPr>
                 <w:sz w:val="20"/>
@@ -10993,8 +10991,8 @@
               </w:rPr>
               <w:t/>
             </w:r>
+            <w:bookmarkEnd w:id="21"/>
             <w:bookmarkEnd w:id="22"/>
-            <w:bookmarkEnd w:id="23"/>
           </w:p>
         </w:tc>
       </w:tr>
@@ -11193,8 +11191,8 @@
                 <w:lang w:val="en-US"/>
               </w:rPr>
             </w:pPr>
-            <w:bookmarkStart w:id="26" w:name="OLE_LINK20"/>
-            <w:bookmarkStart w:id="27" w:name="OLE_LINK21"/>
+            <w:bookmarkStart w:id="25" w:name="OLE_LINK20"/>
+            <w:bookmarkStart w:id="26" w:name="OLE_LINK21"/>
             <w:r>
               <w:rPr>
                 <w:sz w:val="20"/>
@@ -11245,8 +11243,8 @@
               </w:rPr>
               <w:t/>
             </w:r>
+            <w:bookmarkEnd w:id="25"/>
             <w:bookmarkEnd w:id="26"/>
-            <w:bookmarkEnd w:id="27"/>
           </w:p>
         </w:tc>
       </w:tr>
@@ -11323,8 +11321,8 @@
                 <w:lang w:val="en-US"/>
               </w:rPr>
             </w:pPr>
-            <w:bookmarkStart w:id="28" w:name="OLE_LINK24"/>
-            <w:bookmarkStart w:id="29" w:name="OLE_LINK25"/>
+            <w:bookmarkStart w:id="27" w:name="OLE_LINK24"/>
+            <w:bookmarkStart w:id="28" w:name="OLE_LINK25"/>
             <w:r>
               <w:rPr>
                 <w:sz w:val="20"/>
@@ -11375,8 +11373,8 @@
               </w:rPr>
               <w:t/>
             </w:r>
+            <w:bookmarkEnd w:id="27"/>
             <w:bookmarkEnd w:id="28"/>
-            <w:bookmarkEnd w:id="29"/>
           </w:p>
         </w:tc>
       </w:tr>
@@ -12854,6 +12852,8 @@
           </w:p>
         </w:tc>
       </w:tr>
+      <w:bookmarkEnd w:id="31"/>
+      <w:bookmarkEnd w:id="32"/>
     </w:tbl>
     <w:p>
       <w:pPr>
@@ -12934,8 +12934,6 @@
                 <w:b/>
               </w:rPr>
             </w:pPr>
-            <w:bookmarkStart w:id="0" w:name="_GoBack"/>
-            <w:bookmarkEnd w:id="0"/>
             <w:r>
               <w:rPr>
                 <w:b/>
@@ -13020,7 +13018,7 @@
               </w:rPr>
               <w:t xml:space="preserve"> </w:t>
             </w:r>
-            <w:bookmarkStart w:id="1" w:name="OLE_LINK60"/>
+            <w:bookmarkStart w:id="0" w:name="OLE_LINK60"/>
             <w:proofErr w:type="gramStart"/>
             <w:r>
               <w:rPr>
@@ -13030,7 +13028,7 @@
               </w:rPr>
               <w:t xml:space="preserve">47:26:0000000:280:ЗУ1</w:t>
             </w:r>
-            <w:bookmarkEnd w:id="1"/>
+            <w:bookmarkEnd w:id="0"/>
           </w:p>
         </w:tc>
       </w:tr>
@@ -14226,8 +14224,8 @@
               </w:rPr>
               <w:t xml:space="preserve"> </w:t>
             </w:r>
-            <w:bookmarkStart w:id="11" w:name="OLE_LINK61"/>
-            <w:bookmarkStart w:id="12" w:name="OLE_LINK62"/>
+            <w:bookmarkStart w:id="10" w:name="OLE_LINK61"/>
+            <w:bookmarkStart w:id="11" w:name="OLE_LINK62"/>
             <w:proofErr w:type="gramStart"/>
             <w:r>
               <w:rPr>
@@ -14237,8 +14235,8 @@
               </w:rPr>
               <w:t xml:space="preserve">47:26:0000000:280:ЗУ1</w:t>
             </w:r>
+            <w:bookmarkEnd w:id="10"/>
             <w:bookmarkEnd w:id="11"/>
-            <w:bookmarkEnd w:id="12"/>
           </w:p>
         </w:tc>
       </w:tr>
@@ -15802,7 +15800,7 @@
               </w:rPr>
               <w:t xml:space="preserve"> </w:t>
             </w:r>
-            <w:bookmarkStart w:id="21" w:name="OLE_LINK73"/>
+            <w:bookmarkStart w:id="20" w:name="OLE_LINK73"/>
             <w:proofErr w:type="gramStart"/>
             <w:r>
               <w:rPr>
@@ -15812,7 +15810,7 @@
               </w:rPr>
               <w:t xml:space="preserve">47:26:0000000:280:ЗУ1</w:t>
             </w:r>
-            <w:bookmarkEnd w:id="21"/>
+            <w:bookmarkEnd w:id="20"/>
           </w:p>
         </w:tc>
       </w:tr>
@@ -16068,8 +16066,8 @@
                 <w:lang w:val="en-US"/>
               </w:rPr>
             </w:pPr>
-            <w:bookmarkStart w:id="22" w:name="OLE_LINK18"/>
-            <w:bookmarkStart w:id="23" w:name="OLE_LINK19"/>
+            <w:bookmarkStart w:id="21" w:name="OLE_LINK18"/>
+            <w:bookmarkStart w:id="22" w:name="OLE_LINK19"/>
             <w:r>
               <w:rPr>
                 <w:sz w:val="20"/>
@@ -16112,8 +16110,8 @@
               </w:rPr>
               <w:t/>
             </w:r>
+            <w:bookmarkEnd w:id="21"/>
             <w:bookmarkEnd w:id="22"/>
-            <w:bookmarkEnd w:id="23"/>
           </w:p>
         </w:tc>
       </w:tr>
@@ -16312,8 +16310,8 @@
                 <w:lang w:val="en-US"/>
               </w:rPr>
             </w:pPr>
-            <w:bookmarkStart w:id="26" w:name="OLE_LINK20"/>
-            <w:bookmarkStart w:id="27" w:name="OLE_LINK21"/>
+            <w:bookmarkStart w:id="25" w:name="OLE_LINK20"/>
+            <w:bookmarkStart w:id="26" w:name="OLE_LINK21"/>
             <w:r>
               <w:rPr>
                 <w:sz w:val="20"/>
@@ -16364,8 +16362,8 @@
               </w:rPr>
               <w:t/>
             </w:r>
+            <w:bookmarkEnd w:id="25"/>
             <w:bookmarkEnd w:id="26"/>
-            <w:bookmarkEnd w:id="27"/>
           </w:p>
         </w:tc>
       </w:tr>
@@ -16442,8 +16440,8 @@
                 <w:lang w:val="en-US"/>
               </w:rPr>
             </w:pPr>
-            <w:bookmarkStart w:id="28" w:name="OLE_LINK24"/>
-            <w:bookmarkStart w:id="29" w:name="OLE_LINK25"/>
+            <w:bookmarkStart w:id="27" w:name="OLE_LINK24"/>
+            <w:bookmarkStart w:id="28" w:name="OLE_LINK25"/>
             <w:r>
               <w:rPr>
                 <w:sz w:val="20"/>
@@ -16494,8 +16492,8 @@
               </w:rPr>
               <w:t/>
             </w:r>
+            <w:bookmarkEnd w:id="27"/>
             <w:bookmarkEnd w:id="28"/>
-            <w:bookmarkEnd w:id="29"/>
           </w:p>
         </w:tc>
       </w:tr>
@@ -17973,6 +17971,8 @@
           </w:p>
         </w:tc>
       </w:tr>
+      <w:bookmarkEnd w:id="31"/>
+      <w:bookmarkEnd w:id="32"/>
     </w:tbl>
     <w:p>
       <w:pPr>

</xml_diff>